<commit_message>
update all output (added code_download)
</commit_message>
<xml_diff>
--- a/gallery/outputs/docs/word_document.docx
+++ b/gallery/outputs/docs/word_document.docx
@@ -7,13 +7,19 @@
         <w:pStyle w:val="Title"/>
       </w:pPr>
       <w:r>
-        <w:t xml:space="preserve">Visualizing</w:t>
+        <w:t xml:space="preserve">Texas</w:t>
       </w:r>
       <w:r>
         <w:t xml:space="preserve"> </w:t>
       </w:r>
       <w:r>
-        <w:t xml:space="preserve">Texas:</w:t>
+        <w:t xml:space="preserve">Housing</w:t>
+      </w:r>
+      <w:r>
+        <w:t xml:space="preserve"> </w:t>
+      </w:r>
+      <w:r>
+        <w:t xml:space="preserve">Prices:</w:t>
       </w:r>
       <w:r>
         <w:t xml:space="preserve"> </w:t>
@@ -37,14 +43,6 @@
       </w:r>
       <w:r>
         <w:t xml:space="preserve">Hill</w:t>
-      </w:r>
-    </w:p>
-    <w:p>
-      <w:pPr>
-        <w:pStyle w:val="Date"/>
-      </w:pPr>
-      <w:r>
-        <w:t xml:space="preserve">2019-03-15</w:t>
       </w:r>
     </w:p>
     <w:p>

</xml_diff>

<commit_message>
update output formats automagically
</commit_message>
<xml_diff>
--- a/gallery/outputs/docs/word_document.docx
+++ b/gallery/outputs/docs/word_document.docx
@@ -47,216 +47,206 @@
     </w:p>
     <w:p>
       <w:pPr>
-        <w:pStyle w:val="Heading1"/>
-      </w:pPr>
-      <w:bookmarkStart w:id="20" w:name="packages-and-data"/>
-      <w:r>
-        <w:t xml:space="preserve">Packages and data</w:t>
-      </w:r>
-      <w:bookmarkEnd w:id="20"/>
+        <w:pStyle w:val="FirstParagraph"/>
+      </w:pPr>
+      <w:r>
+        <w:t xml:space="preserve">The</w:t>
+      </w:r>
+      <w:r>
+        <w:t xml:space="preserve"> </w:t>
+      </w:r>
+      <w:r>
+        <w:rPr>
+          <w:rStyle w:val="VerbatimChar"/>
+        </w:rPr>
+        <w:t xml:space="preserve">txhousing</w:t>
+      </w:r>
+      <w:r>
+        <w:t xml:space="preserve"> </w:t>
+      </w:r>
+      <w:r>
+        <w:t xml:space="preserve">data is available when you install and load the</w:t>
+      </w:r>
+      <w:r>
+        <w:t xml:space="preserve"> </w:t>
+      </w:r>
+      <w:r>
+        <w:rPr>
+          <w:rStyle w:val="VerbatimChar"/>
+        </w:rPr>
+        <w:t xml:space="preserve">ggplot2</w:t>
+      </w:r>
+      <w:r>
+        <w:t xml:space="preserve"> </w:t>
+      </w:r>
+      <w:r>
+        <w:t xml:space="preserve">package.</w:t>
+      </w:r>
     </w:p>
     <w:p>
       <w:pPr>
-        <w:pStyle w:val="FirstParagraph"/>
-      </w:pPr>
-      <w:r>
-        <w:t xml:space="preserve">The</w:t>
-      </w:r>
-      <w:r>
+        <w:pStyle w:val="SourceCode"/>
+      </w:pPr>
+      <w:r>
+        <w:rPr>
+          <w:rStyle w:val="KeywordTok"/>
+        </w:rPr>
+        <w:t xml:space="preserve">library</w:t>
+      </w:r>
+      <w:r>
+        <w:rPr>
+          <w:rStyle w:val="NormalTok"/>
+        </w:rPr>
+        <w:t xml:space="preserve">(tidyverse)</w:t>
+      </w:r>
+      <w:r>
+        <w:br w:type="textWrapping"/>
+      </w:r>
+      <w:r>
+        <w:rPr>
+          <w:rStyle w:val="NormalTok"/>
+        </w:rPr>
+        <w:t xml:space="preserve">txsamp &lt;-</w:t>
+      </w:r>
+      <w:r>
+        <w:rPr>
+          <w:rStyle w:val="StringTok"/>
+        </w:rPr>
         <w:t xml:space="preserve"> </w:t>
       </w:r>
       <w:r>
         <w:rPr>
-          <w:rStyle w:val="VerbatimChar"/>
-        </w:rPr>
-        <w:t xml:space="preserve">txhousing</w:t>
-      </w:r>
-      <w:r>
+          <w:rStyle w:val="NormalTok"/>
+        </w:rPr>
+        <w:t xml:space="preserve">txhousing </w:t>
+      </w:r>
+      <w:r>
+        <w:rPr>
+          <w:rStyle w:val="OperatorTok"/>
+        </w:rPr>
+        <w:t xml:space="preserve">%&gt;%</w:t>
+      </w:r>
+      <w:r>
+        <w:rPr>
+          <w:rStyle w:val="StringTok"/>
+        </w:rPr>
         <w:t xml:space="preserve"> </w:t>
       </w:r>
       <w:r>
-        <w:t xml:space="preserve">data is available when you install and load the</w:t>
-      </w:r>
-      <w:r>
+        <w:br w:type="textWrapping"/>
+      </w:r>
+      <w:r>
+        <w:rPr>
+          <w:rStyle w:val="StringTok"/>
+        </w:rPr>
+        <w:t xml:space="preserve">  </w:t>
+      </w:r>
+      <w:r>
+        <w:rPr>
+          <w:rStyle w:val="KeywordTok"/>
+        </w:rPr>
+        <w:t xml:space="preserve">filter</w:t>
+      </w:r>
+      <w:r>
+        <w:rPr>
+          <w:rStyle w:val="NormalTok"/>
+        </w:rPr>
+        <w:t xml:space="preserve">(city </w:t>
+      </w:r>
+      <w:r>
+        <w:rPr>
+          <w:rStyle w:val="OperatorTok"/>
+        </w:rPr>
+        <w:t xml:space="preserve">%in%</w:t>
+      </w:r>
+      <w:r>
+        <w:rPr>
+          <w:rStyle w:val="StringTok"/>
+        </w:rPr>
         <w:t xml:space="preserve"> </w:t>
       </w:r>
       <w:r>
         <w:rPr>
-          <w:rStyle w:val="VerbatimChar"/>
-        </w:rPr>
-        <w:t xml:space="preserve">ggplot2</w:t>
-      </w:r>
-      <w:r>
-        <w:t xml:space="preserve"> </w:t>
-      </w:r>
-      <w:r>
-        <w:t xml:space="preserve">package.</w:t>
+          <w:rStyle w:val="KeywordTok"/>
+        </w:rPr>
+        <w:t xml:space="preserve">c</w:t>
+      </w:r>
+      <w:r>
+        <w:rPr>
+          <w:rStyle w:val="NormalTok"/>
+        </w:rPr>
+        <w:t xml:space="preserve">(</w:t>
+      </w:r>
+      <w:r>
+        <w:rPr>
+          <w:rStyle w:val="StringTok"/>
+        </w:rPr>
+        <w:t xml:space="preserve">"Houston"</w:t>
+      </w:r>
+      <w:r>
+        <w:rPr>
+          <w:rStyle w:val="NormalTok"/>
+        </w:rPr>
+        <w:t xml:space="preserve">, </w:t>
+      </w:r>
+      <w:r>
+        <w:rPr>
+          <w:rStyle w:val="StringTok"/>
+        </w:rPr>
+        <w:t xml:space="preserve">"Fort Worth"</w:t>
+      </w:r>
+      <w:r>
+        <w:rPr>
+          <w:rStyle w:val="NormalTok"/>
+        </w:rPr>
+        <w:t xml:space="preserve">, </w:t>
+      </w:r>
+      <w:r>
+        <w:rPr>
+          <w:rStyle w:val="StringTok"/>
+        </w:rPr>
+        <w:t xml:space="preserve">"San Antonio"</w:t>
+      </w:r>
+      <w:r>
+        <w:rPr>
+          <w:rStyle w:val="NormalTok"/>
+        </w:rPr>
+        <w:t xml:space="preserve">, </w:t>
+      </w:r>
+      <w:r>
+        <w:rPr>
+          <w:rStyle w:val="StringTok"/>
+        </w:rPr>
+        <w:t xml:space="preserve">"Dallas"</w:t>
+      </w:r>
+      <w:r>
+        <w:rPr>
+          <w:rStyle w:val="NormalTok"/>
+        </w:rPr>
+        <w:t xml:space="preserve">, </w:t>
+      </w:r>
+      <w:r>
+        <w:rPr>
+          <w:rStyle w:val="StringTok"/>
+        </w:rPr>
+        <w:t xml:space="preserve">"Austin"</w:t>
+      </w:r>
+      <w:r>
+        <w:rPr>
+          <w:rStyle w:val="NormalTok"/>
+        </w:rPr>
+        <w:t xml:space="preserve">))</w:t>
       </w:r>
     </w:p>
     <w:p>
       <w:pPr>
-        <w:pStyle w:val="SourceCode"/>
-      </w:pPr>
-      <w:r>
-        <w:rPr>
-          <w:rStyle w:val="KeywordTok"/>
-        </w:rPr>
-        <w:t xml:space="preserve">library</w:t>
-      </w:r>
-      <w:r>
-        <w:rPr>
-          <w:rStyle w:val="NormalTok"/>
-        </w:rPr>
-        <w:t xml:space="preserve">(tidyverse)</w:t>
-      </w:r>
-      <w:r>
-        <w:br w:type="textWrapping"/>
-      </w:r>
-      <w:r>
-        <w:rPr>
-          <w:rStyle w:val="NormalTok"/>
-        </w:rPr>
-        <w:t xml:space="preserve">txsamp &lt;-</w:t>
-      </w:r>
-      <w:r>
-        <w:rPr>
-          <w:rStyle w:val="StringTok"/>
-        </w:rPr>
-        <w:t xml:space="preserve"> </w:t>
-      </w:r>
-      <w:r>
-        <w:rPr>
-          <w:rStyle w:val="NormalTok"/>
-        </w:rPr>
-        <w:t xml:space="preserve">txhousing </w:t>
-      </w:r>
-      <w:r>
-        <w:rPr>
-          <w:rStyle w:val="OperatorTok"/>
-        </w:rPr>
-        <w:t xml:space="preserve">%&gt;%</w:t>
-      </w:r>
-      <w:r>
-        <w:rPr>
-          <w:rStyle w:val="StringTok"/>
-        </w:rPr>
-        <w:t xml:space="preserve"> </w:t>
-      </w:r>
-      <w:r>
-        <w:br w:type="textWrapping"/>
-      </w:r>
-      <w:r>
-        <w:rPr>
-          <w:rStyle w:val="StringTok"/>
-        </w:rPr>
-        <w:t xml:space="preserve">  </w:t>
-      </w:r>
-      <w:r>
-        <w:rPr>
-          <w:rStyle w:val="KeywordTok"/>
-        </w:rPr>
-        <w:t xml:space="preserve">filter</w:t>
-      </w:r>
-      <w:r>
-        <w:rPr>
-          <w:rStyle w:val="NormalTok"/>
-        </w:rPr>
-        <w:t xml:space="preserve">(city </w:t>
-      </w:r>
-      <w:r>
-        <w:rPr>
-          <w:rStyle w:val="OperatorTok"/>
-        </w:rPr>
-        <w:t xml:space="preserve">%in%</w:t>
-      </w:r>
-      <w:r>
-        <w:rPr>
-          <w:rStyle w:val="StringTok"/>
-        </w:rPr>
-        <w:t xml:space="preserve"> </w:t>
-      </w:r>
-      <w:r>
-        <w:rPr>
-          <w:rStyle w:val="KeywordTok"/>
-        </w:rPr>
-        <w:t xml:space="preserve">c</w:t>
-      </w:r>
-      <w:r>
-        <w:rPr>
-          <w:rStyle w:val="NormalTok"/>
-        </w:rPr>
-        <w:t xml:space="preserve">(</w:t>
-      </w:r>
-      <w:r>
-        <w:rPr>
-          <w:rStyle w:val="StringTok"/>
-        </w:rPr>
-        <w:t xml:space="preserve">"Houston"</w:t>
-      </w:r>
-      <w:r>
-        <w:rPr>
-          <w:rStyle w:val="NormalTok"/>
-        </w:rPr>
-        <w:t xml:space="preserve">, </w:t>
-      </w:r>
-      <w:r>
-        <w:rPr>
-          <w:rStyle w:val="StringTok"/>
-        </w:rPr>
-        <w:t xml:space="preserve">"Fort Worth"</w:t>
-      </w:r>
-      <w:r>
-        <w:rPr>
-          <w:rStyle w:val="NormalTok"/>
-        </w:rPr>
-        <w:t xml:space="preserve">, </w:t>
-      </w:r>
-      <w:r>
-        <w:rPr>
-          <w:rStyle w:val="StringTok"/>
-        </w:rPr>
-        <w:t xml:space="preserve">"San Antonio"</w:t>
-      </w:r>
-      <w:r>
-        <w:rPr>
-          <w:rStyle w:val="NormalTok"/>
-        </w:rPr>
-        <w:t xml:space="preserve">, </w:t>
-      </w:r>
-      <w:r>
-        <w:rPr>
-          <w:rStyle w:val="StringTok"/>
-        </w:rPr>
-        <w:t xml:space="preserve">"Dallas"</w:t>
-      </w:r>
-      <w:r>
-        <w:rPr>
-          <w:rStyle w:val="NormalTok"/>
-        </w:rPr>
-        <w:t xml:space="preserve">, </w:t>
-      </w:r>
-      <w:r>
-        <w:rPr>
-          <w:rStyle w:val="StringTok"/>
-        </w:rPr>
-        <w:t xml:space="preserve">"Austin"</w:t>
-      </w:r>
-      <w:r>
-        <w:rPr>
-          <w:rStyle w:val="NormalTok"/>
-        </w:rPr>
-        <w:t xml:space="preserve">))</w:t>
-      </w:r>
-    </w:p>
-    <w:p>
-      <w:pPr>
         <w:pStyle w:val="Heading1"/>
       </w:pPr>
-      <w:bookmarkStart w:id="21" w:name="austin-is-expensive"/>
+      <w:bookmarkStart w:id="20" w:name="austin-is-expensive"/>
       <w:r>
         <w:t xml:space="preserve">Austin is expensive</w:t>
       </w:r>
-      <w:bookmarkEnd w:id="21"/>
+      <w:bookmarkEnd w:id="20"/>
     </w:p>
     <w:p>
       <w:pPr>
@@ -475,7 +465,7 @@
                     </pic:cNvPicPr>
                   </pic:nvPicPr>
                   <pic:blipFill>
-                    <a:blip r:embed="rId22"/>
+                    <a:blip r:embed="rId21"/>
                     <a:stretch>
                       <a:fillRect/>
                     </a:stretch>
@@ -506,11 +496,11 @@
       <w:pPr>
         <w:pStyle w:val="Heading1"/>
       </w:pPr>
-      <w:bookmarkStart w:id="23" w:name="austin-prices-on-the-rise"/>
+      <w:bookmarkStart w:id="22" w:name="austin-prices-on-the-rise"/>
       <w:r>
         <w:t xml:space="preserve">Austin prices on the rise</w:t>
       </w:r>
-      <w:bookmarkEnd w:id="23"/>
+      <w:bookmarkEnd w:id="22"/>
     </w:p>
     <w:p>
       <w:pPr>
@@ -771,7 +761,7 @@
                     </pic:cNvPicPr>
                   </pic:nvPicPr>
                   <pic:blipFill>
-                    <a:blip r:embed="rId24"/>
+                    <a:blip r:embed="rId23"/>
                     <a:stretch>
                       <a:fillRect/>
                     </a:stretch>
@@ -802,11 +792,11 @@
       <w:pPr>
         <w:pStyle w:val="Heading1"/>
       </w:pPr>
-      <w:bookmarkStart w:id="25" w:name="fort-worth-has-more-affordable-housing"/>
+      <w:bookmarkStart w:id="24" w:name="fort-worth-has-more-affordable-housing"/>
       <w:r>
         <w:t xml:space="preserve">Fort Worth has more affordable housing</w:t>
       </w:r>
-      <w:bookmarkEnd w:id="25"/>
+      <w:bookmarkEnd w:id="24"/>
     </w:p>
     <w:p>
       <w:pPr>
@@ -1091,7 +1081,7 @@
                     </pic:cNvPicPr>
                   </pic:nvPicPr>
                   <pic:blipFill>
-                    <a:blip r:embed="rId26"/>
+                    <a:blip r:embed="rId25"/>
                     <a:stretch>
                       <a:fillRect/>
                     </a:stretch>
@@ -1122,11 +1112,11 @@
       <w:pPr>
         <w:pStyle w:val="Heading1"/>
       </w:pPr>
-      <w:bookmarkStart w:id="27" w:name="the-current-pace-of-sales-is-fast"/>
+      <w:bookmarkStart w:id="26" w:name="the-current-pace-of-sales-is-fast"/>
       <w:r>
         <w:t xml:space="preserve">The current pace of sales is fast</w:t>
       </w:r>
-      <w:bookmarkEnd w:id="27"/>
+      <w:bookmarkEnd w:id="26"/>
     </w:p>
     <w:p>
       <w:pPr>
@@ -1401,7 +1391,7 @@
                     </pic:cNvPicPr>
                   </pic:nvPicPr>
                   <pic:blipFill>
-                    <a:blip r:embed="rId28"/>
+                    <a:blip r:embed="rId27"/>
                     <a:stretch>
                       <a:fillRect/>
                     </a:stretch>
@@ -1432,11 +1422,11 @@
       <w:pPr>
         <w:pStyle w:val="Heading1"/>
       </w:pPr>
-      <w:bookmarkStart w:id="29" w:name="thanks-to"/>
+      <w:bookmarkStart w:id="28" w:name="thanks-to"/>
       <w:r>
         <w:t xml:space="preserve">Thanks to…</w:t>
       </w:r>
-      <w:bookmarkEnd w:id="29"/>
+      <w:bookmarkEnd w:id="28"/>
     </w:p>
     <w:p>
       <w:pPr>
@@ -1452,7 +1442,7 @@
       <w:r>
         <w:t xml:space="preserve"> </w:t>
       </w:r>
-      <w:hyperlink r:id="rId30">
+      <w:hyperlink r:id="rId29">
         <w:r>
           <w:rPr>
             <w:rStyle w:val="Hyperlink"/>
@@ -1475,7 +1465,7 @@
       <w:r>
         <w:t xml:space="preserve"> </w:t>
       </w:r>
-      <w:hyperlink r:id="rId31">
+      <w:hyperlink r:id="rId30">
         <w:r>
           <w:rPr>
             <w:rStyle w:val="Hyperlink"/>

</xml_diff>